<commit_message>
add docx 20190227 from mac
</commit_message>
<xml_diff>
--- a/Algorithm_Notes.docx
+++ b/Algorithm_Notes.docx
@@ -1,6 +1,6 @@
 
 <file path=word/document.xml><?xml version="1.0" encoding="utf-8"?>
-<w:document xmlns:wpc="http://schemas.microsoft.com/office/word/2010/wordprocessingCanvas" xmlns:cx="http://schemas.microsoft.com/office/drawing/2014/chartex" xmlns:mc="http://schemas.openxmlformats.org/markup-compatibility/2006" xmlns:o="urn:schemas-microsoft-com:office:office" xmlns:r="http://schemas.openxmlformats.org/officeDocument/2006/relationships" xmlns:m="http://schemas.openxmlformats.org/officeDocument/2006/math" xmlns:v="urn:schemas-microsoft-com:vml" xmlns:wp14="http://schemas.microsoft.com/office/word/2010/wordprocessingDrawing" xmlns:wp="http://schemas.openxmlformats.org/drawingml/2006/wordprocessingDrawing" xmlns:w10="urn:schemas-microsoft-com:office:word" xmlns:w="http://schemas.openxmlformats.org/wordprocessingml/2006/main" xmlns:w14="http://schemas.microsoft.com/office/word/2010/wordml" xmlns:w15="http://schemas.microsoft.com/office/word/2012/wordml" xmlns:w16se="http://schemas.microsoft.com/office/word/2015/wordml/symex" xmlns:wpg="http://schemas.microsoft.com/office/word/2010/wordprocessingGroup" xmlns:wpi="http://schemas.microsoft.com/office/word/2010/wordprocessingInk" xmlns:wne="http://schemas.microsoft.com/office/word/2006/wordml" xmlns:wps="http://schemas.microsoft.com/office/word/2010/wordprocessingShape" mc:Ignorable="w14 w15 w16se wp14">
+<w:document xmlns:wpc="http://schemas.microsoft.com/office/word/2010/wordprocessingCanvas" xmlns:mo="http://schemas.microsoft.com/office/mac/office/2008/main" xmlns:mc="http://schemas.openxmlformats.org/markup-compatibility/2006" xmlns:mv="urn:schemas-microsoft-com:mac:vml" xmlns:o="urn:schemas-microsoft-com:office:office" xmlns:r="http://schemas.openxmlformats.org/officeDocument/2006/relationships" xmlns:m="http://schemas.openxmlformats.org/officeDocument/2006/math" xmlns:v="urn:schemas-microsoft-com:vml" xmlns:wp14="http://schemas.microsoft.com/office/word/2010/wordprocessingDrawing" xmlns:wp="http://schemas.openxmlformats.org/drawingml/2006/wordprocessingDrawing" xmlns:w10="urn:schemas-microsoft-com:office:word" xmlns:w="http://schemas.openxmlformats.org/wordprocessingml/2006/main" xmlns:w14="http://schemas.microsoft.com/office/word/2010/wordml" xmlns:w15="http://schemas.microsoft.com/office/word/2012/wordml" xmlns:wpg="http://schemas.microsoft.com/office/word/2010/wordprocessingGroup" xmlns:wpi="http://schemas.microsoft.com/office/word/2010/wordprocessingInk" xmlns:wne="http://schemas.microsoft.com/office/word/2006/wordml" xmlns:wps="http://schemas.microsoft.com/office/word/2010/wordprocessingShape" mc:Ignorable="w14 w15 wp14">
   <w:body>
     <w:p>
       <w:pPr>
@@ -21,6 +21,11 @@
     <w:sdt>
       <w:sdtPr>
         <w:rPr>
+          <w:rFonts w:asciiTheme="minorHAnsi" w:eastAsiaTheme="minorEastAsia" w:hAnsiTheme="minorHAnsi" w:cstheme="minorBidi"/>
+          <w:color w:val="auto"/>
+          <w:kern w:val="2"/>
+          <w:sz w:val="21"/>
+          <w:szCs w:val="22"/>
           <w:lang w:val="zh-CN"/>
         </w:rPr>
         <w:id w:val="2047642727"/>
@@ -31,19 +36,14 @@
       </w:sdtPr>
       <w:sdtEndPr>
         <w:rPr>
-          <w:rFonts w:asciiTheme="minorHAnsi" w:eastAsiaTheme="minorEastAsia" w:hAnsiTheme="minorHAnsi" w:cstheme="minorBidi"/>
           <w:b/>
           <w:bCs/>
-          <w:color w:val="auto"/>
-          <w:kern w:val="2"/>
-          <w:sz w:val="21"/>
-          <w:szCs w:val="22"/>
         </w:rPr>
       </w:sdtEndPr>
       <w:sdtContent>
         <w:p>
           <w:pPr>
-            <w:pStyle w:val="TOC"/>
+            <w:pStyle w:val="a7"/>
           </w:pPr>
           <w:r>
             <w:rPr>
@@ -51,6 +51,8 @@
             </w:rPr>
             <w:t>目录</w:t>
           </w:r>
+          <w:bookmarkStart w:id="0" w:name="_GoBack"/>
+          <w:bookmarkEnd w:id="0"/>
         </w:p>
         <w:p>
           <w:pPr>
@@ -60,6 +62,8 @@
             </w:tabs>
             <w:rPr>
               <w:noProof/>
+              <w:sz w:val="24"/>
+              <w:szCs w:val="24"/>
             </w:rPr>
           </w:pPr>
           <w:r>
@@ -71,10 +75,10 @@
           <w:r>
             <w:fldChar w:fldCharType="separate"/>
           </w:r>
-          <w:hyperlink w:anchor="_Toc2120113" w:history="1">
-            <w:r>
-              <w:rPr>
-                <w:rStyle w:val="a7"/>
+          <w:hyperlink w:anchor="_Toc2199104" w:history="1">
+            <w:r>
+              <w:rPr>
+                <w:rStyle w:val="a8"/>
                 <w:noProof/>
               </w:rPr>
               <w:t>1 Array</w:t>
@@ -98,7 +102,7 @@
                 <w:noProof/>
                 <w:webHidden/>
               </w:rPr>
-              <w:instrText xml:space="preserve"> PAGEREF _Toc2120113 \h </w:instrText>
+              <w:instrText xml:space="preserve"> PAGEREF _Toc2199104 \h </w:instrText>
             </w:r>
             <w:r>
               <w:rPr>
@@ -119,6 +123,356 @@
                 <w:webHidden/>
               </w:rPr>
               <w:t>1</w:t>
+            </w:r>
+            <w:r>
+              <w:rPr>
+                <w:noProof/>
+                <w:webHidden/>
+              </w:rPr>
+              <w:fldChar w:fldCharType="end"/>
+            </w:r>
+          </w:hyperlink>
+        </w:p>
+        <w:p>
+          <w:pPr>
+            <w:pStyle w:val="21"/>
+            <w:tabs>
+              <w:tab w:val="right" w:leader="dot" w:pos="8302"/>
+            </w:tabs>
+            <w:rPr>
+              <w:noProof/>
+              <w:sz w:val="24"/>
+              <w:szCs w:val="24"/>
+            </w:rPr>
+          </w:pPr>
+          <w:hyperlink w:anchor="_Toc2199105" w:history="1">
+            <w:r>
+              <w:rPr>
+                <w:rStyle w:val="a8"/>
+                <w:noProof/>
+              </w:rPr>
+              <w:t>1.1 HashTable</w:t>
+            </w:r>
+            <w:r>
+              <w:rPr>
+                <w:noProof/>
+                <w:webHidden/>
+              </w:rPr>
+              <w:tab/>
+            </w:r>
+            <w:r>
+              <w:rPr>
+                <w:noProof/>
+                <w:webHidden/>
+              </w:rPr>
+              <w:fldChar w:fldCharType="begin"/>
+            </w:r>
+            <w:r>
+              <w:rPr>
+                <w:noProof/>
+                <w:webHidden/>
+              </w:rPr>
+              <w:instrText xml:space="preserve"> PAGEREF _Toc2199105 \h </w:instrText>
+            </w:r>
+            <w:r>
+              <w:rPr>
+                <w:noProof/>
+                <w:webHidden/>
+              </w:rPr>
+            </w:r>
+            <w:r>
+              <w:rPr>
+                <w:noProof/>
+                <w:webHidden/>
+              </w:rPr>
+              <w:fldChar w:fldCharType="separate"/>
+            </w:r>
+            <w:r>
+              <w:rPr>
+                <w:noProof/>
+                <w:webHidden/>
+              </w:rPr>
+              <w:t>1</w:t>
+            </w:r>
+            <w:r>
+              <w:rPr>
+                <w:noProof/>
+                <w:webHidden/>
+              </w:rPr>
+              <w:fldChar w:fldCharType="end"/>
+            </w:r>
+          </w:hyperlink>
+        </w:p>
+        <w:p>
+          <w:pPr>
+            <w:pStyle w:val="31"/>
+            <w:tabs>
+              <w:tab w:val="right" w:leader="dot" w:pos="8302"/>
+            </w:tabs>
+            <w:rPr>
+              <w:noProof/>
+              <w:sz w:val="24"/>
+              <w:szCs w:val="24"/>
+            </w:rPr>
+          </w:pPr>
+          <w:hyperlink w:anchor="_Toc2199106" w:history="1">
+            <w:r>
+              <w:rPr>
+                <w:rStyle w:val="a8"/>
+                <w:noProof/>
+              </w:rPr>
+              <w:t>1 Two Sum</w:t>
+            </w:r>
+            <w:r>
+              <w:rPr>
+                <w:noProof/>
+                <w:webHidden/>
+              </w:rPr>
+              <w:tab/>
+            </w:r>
+            <w:r>
+              <w:rPr>
+                <w:noProof/>
+                <w:webHidden/>
+              </w:rPr>
+              <w:fldChar w:fldCharType="begin"/>
+            </w:r>
+            <w:r>
+              <w:rPr>
+                <w:noProof/>
+                <w:webHidden/>
+              </w:rPr>
+              <w:instrText xml:space="preserve"> PAGEREF _Toc2199106 \h </w:instrText>
+            </w:r>
+            <w:r>
+              <w:rPr>
+                <w:noProof/>
+                <w:webHidden/>
+              </w:rPr>
+            </w:r>
+            <w:r>
+              <w:rPr>
+                <w:noProof/>
+                <w:webHidden/>
+              </w:rPr>
+              <w:fldChar w:fldCharType="separate"/>
+            </w:r>
+            <w:r>
+              <w:rPr>
+                <w:noProof/>
+                <w:webHidden/>
+              </w:rPr>
+              <w:t>1</w:t>
+            </w:r>
+            <w:r>
+              <w:rPr>
+                <w:noProof/>
+                <w:webHidden/>
+              </w:rPr>
+              <w:fldChar w:fldCharType="end"/>
+            </w:r>
+          </w:hyperlink>
+        </w:p>
+        <w:p>
+          <w:pPr>
+            <w:pStyle w:val="21"/>
+            <w:tabs>
+              <w:tab w:val="right" w:leader="dot" w:pos="8302"/>
+            </w:tabs>
+            <w:rPr>
+              <w:noProof/>
+              <w:sz w:val="24"/>
+              <w:szCs w:val="24"/>
+            </w:rPr>
+          </w:pPr>
+          <w:hyperlink w:anchor="_Toc2199107" w:history="1">
+            <w:r>
+              <w:rPr>
+                <w:rStyle w:val="a8"/>
+                <w:noProof/>
+              </w:rPr>
+              <w:t>1.2 Two Pointer</w:t>
+            </w:r>
+            <w:r>
+              <w:rPr>
+                <w:noProof/>
+                <w:webHidden/>
+              </w:rPr>
+              <w:tab/>
+            </w:r>
+            <w:r>
+              <w:rPr>
+                <w:noProof/>
+                <w:webHidden/>
+              </w:rPr>
+              <w:fldChar w:fldCharType="begin"/>
+            </w:r>
+            <w:r>
+              <w:rPr>
+                <w:noProof/>
+                <w:webHidden/>
+              </w:rPr>
+              <w:instrText xml:space="preserve"> PAGEREF _Toc2199107 \h </w:instrText>
+            </w:r>
+            <w:r>
+              <w:rPr>
+                <w:noProof/>
+                <w:webHidden/>
+              </w:rPr>
+            </w:r>
+            <w:r>
+              <w:rPr>
+                <w:noProof/>
+                <w:webHidden/>
+              </w:rPr>
+              <w:fldChar w:fldCharType="separate"/>
+            </w:r>
+            <w:r>
+              <w:rPr>
+                <w:noProof/>
+                <w:webHidden/>
+              </w:rPr>
+              <w:t>1</w:t>
+            </w:r>
+            <w:r>
+              <w:rPr>
+                <w:noProof/>
+                <w:webHidden/>
+              </w:rPr>
+              <w:fldChar w:fldCharType="end"/>
+            </w:r>
+          </w:hyperlink>
+        </w:p>
+        <w:p>
+          <w:pPr>
+            <w:pStyle w:val="31"/>
+            <w:tabs>
+              <w:tab w:val="right" w:leader="dot" w:pos="8302"/>
+            </w:tabs>
+            <w:rPr>
+              <w:noProof/>
+              <w:sz w:val="24"/>
+              <w:szCs w:val="24"/>
+            </w:rPr>
+          </w:pPr>
+          <w:hyperlink w:anchor="_Toc2199108" w:history="1">
+            <w:r>
+              <w:rPr>
+                <w:rStyle w:val="a8"/>
+                <w:noProof/>
+              </w:rPr>
+              <w:t>15 3 sum</w:t>
+            </w:r>
+            <w:r>
+              <w:rPr>
+                <w:noProof/>
+                <w:webHidden/>
+              </w:rPr>
+              <w:tab/>
+            </w:r>
+            <w:r>
+              <w:rPr>
+                <w:noProof/>
+                <w:webHidden/>
+              </w:rPr>
+              <w:fldChar w:fldCharType="begin"/>
+            </w:r>
+            <w:r>
+              <w:rPr>
+                <w:noProof/>
+                <w:webHidden/>
+              </w:rPr>
+              <w:instrText xml:space="preserve"> PAGEREF _Toc2199108 \h </w:instrText>
+            </w:r>
+            <w:r>
+              <w:rPr>
+                <w:noProof/>
+                <w:webHidden/>
+              </w:rPr>
+            </w:r>
+            <w:r>
+              <w:rPr>
+                <w:noProof/>
+                <w:webHidden/>
+              </w:rPr>
+              <w:fldChar w:fldCharType="separate"/>
+            </w:r>
+            <w:r>
+              <w:rPr>
+                <w:noProof/>
+                <w:webHidden/>
+              </w:rPr>
+              <w:t>2</w:t>
+            </w:r>
+            <w:r>
+              <w:rPr>
+                <w:noProof/>
+                <w:webHidden/>
+              </w:rPr>
+              <w:fldChar w:fldCharType="end"/>
+            </w:r>
+          </w:hyperlink>
+        </w:p>
+        <w:p>
+          <w:pPr>
+            <w:pStyle w:val="31"/>
+            <w:tabs>
+              <w:tab w:val="right" w:leader="dot" w:pos="8302"/>
+            </w:tabs>
+            <w:rPr>
+              <w:noProof/>
+              <w:sz w:val="24"/>
+              <w:szCs w:val="24"/>
+            </w:rPr>
+          </w:pPr>
+          <w:hyperlink w:anchor="_Toc2199109" w:history="1">
+            <w:r>
+              <w:rPr>
+                <w:rStyle w:val="a8"/>
+                <w:noProof/>
+              </w:rPr>
+              <w:t>16 3 sum closest</w:t>
+            </w:r>
+            <w:r>
+              <w:rPr>
+                <w:noProof/>
+                <w:webHidden/>
+              </w:rPr>
+              <w:tab/>
+            </w:r>
+            <w:r>
+              <w:rPr>
+                <w:noProof/>
+                <w:webHidden/>
+              </w:rPr>
+              <w:fldChar w:fldCharType="begin"/>
+            </w:r>
+            <w:r>
+              <w:rPr>
+                <w:noProof/>
+                <w:webHidden/>
+              </w:rPr>
+              <w:instrText xml:space="preserve"> PAGEREF _Toc2199109 \h </w:instrText>
+            </w:r>
+            <w:r>
+              <w:rPr>
+                <w:noProof/>
+                <w:webHidden/>
+              </w:rPr>
+            </w:r>
+            <w:r>
+              <w:rPr>
+                <w:noProof/>
+                <w:webHidden/>
+              </w:rPr>
+              <w:fldChar w:fldCharType="separate"/>
+            </w:r>
+            <w:r>
+              <w:rPr>
+                <w:noProof/>
+                <w:webHidden/>
+              </w:rPr>
+              <w:t>2</w:t>
             </w:r>
             <w:r>
               <w:rPr>
@@ -153,11 +507,8 @@
     <w:p>
       <w:pPr>
         <w:pStyle w:val="1"/>
-        <w:rPr>
-          <w:rFonts w:hint="eastAsia"/>
-        </w:rPr>
-      </w:pPr>
-      <w:bookmarkStart w:id="0" w:name="_Toc2120113"/>
+      </w:pPr>
+      <w:bookmarkStart w:id="1" w:name="_Toc2199104"/>
       <w:r>
         <w:t xml:space="preserve">1 </w:t>
       </w:r>
@@ -170,9 +521,766 @@
       <w:r>
         <w:t>rray</w:t>
       </w:r>
-      <w:bookmarkStart w:id="1" w:name="_GoBack"/>
-      <w:bookmarkEnd w:id="0"/>
       <w:bookmarkEnd w:id="1"/>
+    </w:p>
+    <w:p>
+      <w:pPr>
+        <w:pStyle w:val="2"/>
+      </w:pPr>
+      <w:bookmarkStart w:id="2" w:name="_Toc2199105"/>
+      <w:r>
+        <w:t xml:space="preserve">1.1 </w:t>
+      </w:r>
+      <w:proofErr w:type="spellStart"/>
+      <w:r>
+        <w:t>HashTable</w:t>
+      </w:r>
+      <w:bookmarkEnd w:id="2"/>
+      <w:proofErr w:type="spellEnd"/>
+    </w:p>
+    <w:p>
+      <w:pPr>
+        <w:rPr>
+          <w:rFonts w:hint="eastAsia"/>
+        </w:rPr>
+      </w:pPr>
+      <w:r>
+        <w:rPr>
+          <w:rFonts w:hint="eastAsia"/>
+        </w:rPr>
+        <w:t>利用hash数据结构记录数组中元素的出现，然后对相应的元素直接检查获取。</w:t>
+      </w:r>
+    </w:p>
+    <w:p>
+      <w:pPr>
+        <w:pStyle w:val="3"/>
+        <w:rPr>
+          <w:rFonts w:hint="eastAsia"/>
+        </w:rPr>
+      </w:pPr>
+      <w:bookmarkStart w:id="3" w:name="_Toc2199106"/>
+      <w:r>
+        <w:t>1 Two Sum</w:t>
+      </w:r>
+      <w:bookmarkEnd w:id="3"/>
+    </w:p>
+    <w:p>
+      <w:pPr>
+        <w:rPr>
+          <w:rFonts w:hint="eastAsia"/>
+          <w:b/>
+        </w:rPr>
+      </w:pPr>
+      <w:r>
+        <w:rPr>
+          <w:rFonts w:hint="eastAsia"/>
+        </w:rPr>
+        <w:t>通过hash表记录各个元素的出现，然后在遍历元素的过程中，检查目标和与该元素的差是否出现，</w:t>
+      </w:r>
+      <w:r>
+        <w:rPr>
+          <w:rFonts w:hint="eastAsia"/>
+          <w:b/>
+        </w:rPr>
+        <w:t>值得注意的是：相对于完整的遍历存储好再检查，可以边遍历边检查。</w:t>
+      </w:r>
+    </w:p>
+    <w:p>
+      <w:pPr>
+        <w:rPr>
+          <w:rFonts w:hint="eastAsia"/>
+          <w:b/>
+        </w:rPr>
+      </w:pPr>
+    </w:p>
+    <w:p>
+      <w:pPr>
+        <w:pStyle w:val="2"/>
+      </w:pPr>
+      <w:bookmarkStart w:id="4" w:name="_Toc2199107"/>
+      <w:r>
+        <w:rPr>
+          <w:rFonts w:hint="eastAsia"/>
+        </w:rPr>
+        <w:t>1.2 Two</w:t>
+      </w:r>
+      <w:r>
+        <w:t xml:space="preserve"> Pointer</w:t>
+      </w:r>
+      <w:bookmarkEnd w:id="4"/>
+    </w:p>
+    <w:p>
+      <w:pPr>
+        <w:rPr>
+          <w:rFonts w:hint="eastAsia"/>
+        </w:rPr>
+      </w:pPr>
+      <w:r>
+        <w:rPr>
+          <w:rFonts w:hint="eastAsia"/>
+        </w:rPr>
+        <w:t>在</w:t>
+      </w:r>
+      <w:r>
+        <w:rPr>
+          <w:rFonts w:hint="eastAsia"/>
+          <w:b/>
+        </w:rPr>
+        <w:t>有序</w:t>
+      </w:r>
+      <w:r>
+        <w:rPr>
+          <w:rFonts w:hint="eastAsia"/>
+        </w:rPr>
+        <w:t>的前提下</w:t>
+      </w:r>
+      <w:r>
+        <w:rPr>
+          <w:rFonts w:hint="eastAsia"/>
+        </w:rPr>
+        <w:t>寻找符合特定条件的两个元素时，相对于暴力的两层遍历叠加，可以使用一头一尾两个指针</w:t>
+      </w:r>
+      <w:r>
+        <w:rPr>
+          <w:rFonts w:hint="eastAsia"/>
+        </w:rPr>
+        <w:t>，分别从前后逼近查找。</w:t>
+      </w:r>
+    </w:p>
+    <w:p>
+      <w:pPr>
+        <w:rPr>
+          <w:rFonts w:hint="eastAsia"/>
+        </w:rPr>
+      </w:pPr>
+    </w:p>
+    <w:p>
+      <w:pPr>
+        <w:rPr>
+          <w:rFonts w:hint="eastAsia"/>
+          <w:b/>
+        </w:rPr>
+      </w:pPr>
+      <w:r>
+        <w:rPr>
+          <w:rFonts w:hint="eastAsia"/>
+          <w:b/>
+        </w:rPr>
+        <w:t>核心代码：</w:t>
+      </w:r>
+    </w:p>
+    <w:p>
+      <w:pPr>
+        <w:ind w:left="420" w:firstLine="420"/>
+      </w:pPr>
+      <w:proofErr w:type="gramStart"/>
+      <w:r>
+        <w:t>for(</w:t>
+      </w:r>
+      <w:proofErr w:type="spellStart"/>
+      <w:proofErr w:type="gramEnd"/>
+      <w:r>
+        <w:t>int</w:t>
+      </w:r>
+      <w:proofErr w:type="spellEnd"/>
+      <w:r>
+        <w:t xml:space="preserve"> </w:t>
+      </w:r>
+      <w:proofErr w:type="spellStart"/>
+      <w:r>
+        <w:t>i</w:t>
+      </w:r>
+      <w:proofErr w:type="spellEnd"/>
+      <w:r>
+        <w:t>=0;i&lt;</w:t>
+      </w:r>
+      <w:proofErr w:type="spellStart"/>
+      <w:r>
+        <w:t>nums.size</w:t>
+      </w:r>
+      <w:proofErr w:type="spellEnd"/>
+      <w:r>
+        <w:t>();</w:t>
+      </w:r>
+      <w:proofErr w:type="spellStart"/>
+      <w:r>
+        <w:t>i</w:t>
+      </w:r>
+      <w:proofErr w:type="spellEnd"/>
+      <w:r>
+        <w:t>++){</w:t>
+      </w:r>
+    </w:p>
+    <w:p>
+      <w:r>
+        <w:t xml:space="preserve">            </w:t>
+      </w:r>
+      <w:proofErr w:type="spellStart"/>
+      <w:r>
+        <w:t>int</w:t>
+      </w:r>
+      <w:proofErr w:type="spellEnd"/>
+      <w:r>
+        <w:t xml:space="preserve"> res = target-</w:t>
+      </w:r>
+      <w:proofErr w:type="spellStart"/>
+      <w:r>
+        <w:t>nums</w:t>
+      </w:r>
+      <w:proofErr w:type="spellEnd"/>
+      <w:r>
+        <w:t>[</w:t>
+      </w:r>
+      <w:proofErr w:type="spellStart"/>
+      <w:r>
+        <w:t>i</w:t>
+      </w:r>
+      <w:proofErr w:type="spellEnd"/>
+      <w:r>
+        <w:t>];</w:t>
+      </w:r>
+    </w:p>
+    <w:p>
+      <w:r>
+        <w:t xml:space="preserve">            if(</w:t>
+      </w:r>
+      <w:proofErr w:type="spellStart"/>
+      <w:r>
+        <w:t>num_</w:t>
+      </w:r>
+      <w:proofErr w:type="gramStart"/>
+      <w:r>
+        <w:t>map.find</w:t>
+      </w:r>
+      <w:proofErr w:type="spellEnd"/>
+      <w:proofErr w:type="gramEnd"/>
+      <w:r>
+        <w:t>(res)!=</w:t>
+      </w:r>
+      <w:proofErr w:type="spellStart"/>
+      <w:r>
+        <w:t>num_map.end</w:t>
+      </w:r>
+      <w:proofErr w:type="spellEnd"/>
+      <w:r>
+        <w:t>()){</w:t>
+      </w:r>
+    </w:p>
+    <w:p>
+      <w:r>
+        <w:t xml:space="preserve">                </w:t>
+      </w:r>
+      <w:proofErr w:type="gramStart"/>
+      <w:r>
+        <w:t>result[</w:t>
+      </w:r>
+      <w:proofErr w:type="gramEnd"/>
+      <w:r>
+        <w:t xml:space="preserve">0] = </w:t>
+      </w:r>
+      <w:proofErr w:type="spellStart"/>
+      <w:r>
+        <w:t>num_map</w:t>
+      </w:r>
+      <w:proofErr w:type="spellEnd"/>
+      <w:r>
+        <w:t>[res];</w:t>
+      </w:r>
+    </w:p>
+    <w:p>
+      <w:r>
+        <w:t xml:space="preserve">                </w:t>
+      </w:r>
+      <w:proofErr w:type="gramStart"/>
+      <w:r>
+        <w:t>result[</w:t>
+      </w:r>
+      <w:proofErr w:type="gramEnd"/>
+      <w:r>
+        <w:t xml:space="preserve">1] = </w:t>
+      </w:r>
+      <w:proofErr w:type="spellStart"/>
+      <w:r>
+        <w:t>i</w:t>
+      </w:r>
+      <w:proofErr w:type="spellEnd"/>
+      <w:r>
+        <w:t>;</w:t>
+      </w:r>
+    </w:p>
+    <w:p>
+      <w:r>
+        <w:t xml:space="preserve">                return result;</w:t>
+      </w:r>
+    </w:p>
+    <w:p>
+      <w:r>
+        <w:lastRenderedPageBreak/>
+        <w:t xml:space="preserve">            </w:t>
+      </w:r>
+      <w:proofErr w:type="gramStart"/>
+      <w:r>
+        <w:t>}else</w:t>
+      </w:r>
+      <w:proofErr w:type="gramEnd"/>
+      <w:r>
+        <w:t>{</w:t>
+      </w:r>
+    </w:p>
+    <w:p>
+      <w:r>
+        <w:t xml:space="preserve">                </w:t>
+      </w:r>
+      <w:proofErr w:type="spellStart"/>
+      <w:r>
+        <w:t>num_map</w:t>
+      </w:r>
+      <w:proofErr w:type="spellEnd"/>
+      <w:r>
+        <w:t>[</w:t>
+      </w:r>
+      <w:proofErr w:type="spellStart"/>
+      <w:r>
+        <w:t>nums</w:t>
+      </w:r>
+      <w:proofErr w:type="spellEnd"/>
+      <w:r>
+        <w:t>[</w:t>
+      </w:r>
+      <w:proofErr w:type="spellStart"/>
+      <w:r>
+        <w:t>i</w:t>
+      </w:r>
+      <w:proofErr w:type="spellEnd"/>
+      <w:r>
+        <w:t xml:space="preserve">]] = </w:t>
+      </w:r>
+      <w:proofErr w:type="spellStart"/>
+      <w:r>
+        <w:t>i</w:t>
+      </w:r>
+      <w:proofErr w:type="spellEnd"/>
+      <w:r>
+        <w:t>;</w:t>
+      </w:r>
+    </w:p>
+    <w:p>
+      <w:r>
+        <w:t xml:space="preserve">            }</w:t>
+      </w:r>
+    </w:p>
+    <w:p>
+      <w:pPr>
+        <w:rPr>
+          <w:rFonts w:hint="eastAsia"/>
+        </w:rPr>
+      </w:pPr>
+      <w:r>
+        <w:t xml:space="preserve">        }</w:t>
+      </w:r>
+    </w:p>
+    <w:p>
+      <w:pPr>
+        <w:pStyle w:val="3"/>
+      </w:pPr>
+      <w:bookmarkStart w:id="5" w:name="_Toc2199108"/>
+      <w:r>
+        <w:t>15 3 sum</w:t>
+      </w:r>
+      <w:bookmarkEnd w:id="5"/>
+    </w:p>
+    <w:p>
+      <w:pPr>
+        <w:rPr>
+          <w:rFonts w:hint="eastAsia"/>
+        </w:rPr>
+      </w:pPr>
+      <w:r>
+        <w:rPr>
+          <w:rFonts w:hint="eastAsia"/>
+        </w:rPr>
+        <w:t>三个</w:t>
+      </w:r>
+      <w:r>
+        <w:rPr>
+          <w:rFonts w:hint="eastAsia"/>
+        </w:rPr>
+        <w:t>数</w:t>
+      </w:r>
+      <w:r>
+        <w:rPr>
+          <w:rFonts w:hint="eastAsia"/>
+        </w:rPr>
+        <w:t>的求和，</w:t>
+      </w:r>
+      <w:r>
+        <w:rPr>
+          <w:rFonts w:hint="eastAsia"/>
+        </w:rPr>
+        <w:t>指定其中一个（依序便利），对另外两个数使用两个指针</w:t>
+      </w:r>
+    </w:p>
+    <w:p>
+      <w:pPr>
+        <w:rPr>
+          <w:rFonts w:hint="eastAsia"/>
+        </w:rPr>
+      </w:pPr>
+      <w:r>
+        <w:rPr>
+          <w:rFonts w:hint="eastAsia"/>
+        </w:rPr>
+        <w:t>核心代码：</w:t>
+      </w:r>
+    </w:p>
+    <w:p>
+      <w:r>
+        <w:t xml:space="preserve">    </w:t>
+      </w:r>
+      <w:r>
+        <w:t>while(l&lt;r</w:t>
+      </w:r>
+      <w:proofErr w:type="gramStart"/>
+      <w:r>
+        <w:t>){</w:t>
+      </w:r>
+      <w:proofErr w:type="gramEnd"/>
+    </w:p>
+    <w:p>
+      <w:r>
+        <w:t xml:space="preserve">       </w:t>
+      </w:r>
+      <w:r>
+        <w:t>if(</w:t>
+      </w:r>
+      <w:proofErr w:type="spellStart"/>
+      <w:r>
+        <w:t>nums</w:t>
+      </w:r>
+      <w:proofErr w:type="spellEnd"/>
+      <w:r>
+        <w:t>[l]+</w:t>
+      </w:r>
+      <w:proofErr w:type="spellStart"/>
+      <w:r>
+        <w:t>nums</w:t>
+      </w:r>
+      <w:proofErr w:type="spellEnd"/>
+      <w:r>
+        <w:t>[r]&lt;-</w:t>
+      </w:r>
+      <w:proofErr w:type="spellStart"/>
+      <w:r>
+        <w:t>nums</w:t>
+      </w:r>
+      <w:proofErr w:type="spellEnd"/>
+      <w:r>
+        <w:t>[</w:t>
+      </w:r>
+      <w:proofErr w:type="spellStart"/>
+      <w:r>
+        <w:t>i</w:t>
+      </w:r>
+      <w:proofErr w:type="spellEnd"/>
+      <w:proofErr w:type="gramStart"/>
+      <w:r>
+        <w:t>])l</w:t>
+      </w:r>
+      <w:proofErr w:type="gramEnd"/>
+      <w:r>
+        <w:t>++;</w:t>
+      </w:r>
+    </w:p>
+    <w:p>
+      <w:r>
+        <w:t xml:space="preserve">       </w:t>
+      </w:r>
+      <w:r>
+        <w:t>else if(</w:t>
+      </w:r>
+      <w:proofErr w:type="spellStart"/>
+      <w:r>
+        <w:t>nums</w:t>
+      </w:r>
+      <w:proofErr w:type="spellEnd"/>
+      <w:r>
+        <w:t>[l]+</w:t>
+      </w:r>
+      <w:proofErr w:type="spellStart"/>
+      <w:r>
+        <w:t>nums</w:t>
+      </w:r>
+      <w:proofErr w:type="spellEnd"/>
+      <w:r>
+        <w:t>[r]&gt;-</w:t>
+      </w:r>
+      <w:proofErr w:type="spellStart"/>
+      <w:r>
+        <w:t>nums</w:t>
+      </w:r>
+      <w:proofErr w:type="spellEnd"/>
+      <w:r>
+        <w:t>[</w:t>
+      </w:r>
+      <w:proofErr w:type="spellStart"/>
+      <w:r>
+        <w:t>i</w:t>
+      </w:r>
+      <w:proofErr w:type="spellEnd"/>
+      <w:proofErr w:type="gramStart"/>
+      <w:r>
+        <w:t>])r</w:t>
+      </w:r>
+      <w:proofErr w:type="gramEnd"/>
+      <w:r>
+        <w:t>--;</w:t>
+      </w:r>
+    </w:p>
+    <w:p>
+      <w:r>
+        <w:t xml:space="preserve">       </w:t>
+      </w:r>
+      <w:proofErr w:type="gramStart"/>
+      <w:r>
+        <w:t>else{</w:t>
+      </w:r>
+      <w:proofErr w:type="gramEnd"/>
+    </w:p>
+    <w:p>
+      <w:r>
+        <w:t xml:space="preserve">           </w:t>
+      </w:r>
+      <w:r>
+        <w:rPr>
+          <w:rFonts w:hint="eastAsia"/>
+        </w:rPr>
+        <w:t xml:space="preserve"> </w:t>
+      </w:r>
+      <w:proofErr w:type="spellStart"/>
+      <w:proofErr w:type="gramStart"/>
+      <w:r>
+        <w:t>tmp</w:t>
+      </w:r>
+      <w:proofErr w:type="spellEnd"/>
+      <w:r>
+        <w:t>[</w:t>
+      </w:r>
+      <w:proofErr w:type="gramEnd"/>
+      <w:r>
+        <w:t xml:space="preserve">0] = </w:t>
+      </w:r>
+      <w:proofErr w:type="spellStart"/>
+      <w:r>
+        <w:t>nums</w:t>
+      </w:r>
+      <w:proofErr w:type="spellEnd"/>
+      <w:r>
+        <w:t>[</w:t>
+      </w:r>
+      <w:proofErr w:type="spellStart"/>
+      <w:r>
+        <w:t>i</w:t>
+      </w:r>
+      <w:proofErr w:type="spellEnd"/>
+      <w:r>
+        <w:t>];</w:t>
+      </w:r>
+    </w:p>
+    <w:p>
+      <w:r>
+        <w:t xml:space="preserve">            </w:t>
+      </w:r>
+      <w:proofErr w:type="spellStart"/>
+      <w:proofErr w:type="gramStart"/>
+      <w:r>
+        <w:t>tmp</w:t>
+      </w:r>
+      <w:proofErr w:type="spellEnd"/>
+      <w:r>
+        <w:t>[</w:t>
+      </w:r>
+      <w:proofErr w:type="gramEnd"/>
+      <w:r>
+        <w:t xml:space="preserve">1] = </w:t>
+      </w:r>
+      <w:proofErr w:type="spellStart"/>
+      <w:r>
+        <w:t>nums</w:t>
+      </w:r>
+      <w:proofErr w:type="spellEnd"/>
+      <w:r>
+        <w:t>[l];</w:t>
+      </w:r>
+    </w:p>
+    <w:p>
+      <w:r>
+        <w:t xml:space="preserve">            </w:t>
+      </w:r>
+      <w:proofErr w:type="spellStart"/>
+      <w:proofErr w:type="gramStart"/>
+      <w:r>
+        <w:t>tmp</w:t>
+      </w:r>
+      <w:proofErr w:type="spellEnd"/>
+      <w:r>
+        <w:t>[</w:t>
+      </w:r>
+      <w:proofErr w:type="gramEnd"/>
+      <w:r>
+        <w:t xml:space="preserve">2] = </w:t>
+      </w:r>
+      <w:proofErr w:type="spellStart"/>
+      <w:r>
+        <w:t>nums</w:t>
+      </w:r>
+      <w:proofErr w:type="spellEnd"/>
+      <w:r>
+        <w:t>[r];</w:t>
+      </w:r>
+    </w:p>
+    <w:p>
+      <w:r>
+        <w:t xml:space="preserve">            </w:t>
+      </w:r>
+      <w:proofErr w:type="spellStart"/>
+      <w:proofErr w:type="gramStart"/>
+      <w:r>
+        <w:t>res.push</w:t>
+      </w:r>
+      <w:proofErr w:type="gramEnd"/>
+      <w:r>
+        <w:t>_back</w:t>
+      </w:r>
+      <w:proofErr w:type="spellEnd"/>
+      <w:r>
+        <w:t>(</w:t>
+      </w:r>
+      <w:proofErr w:type="spellStart"/>
+      <w:r>
+        <w:t>tmp</w:t>
+      </w:r>
+      <w:proofErr w:type="spellEnd"/>
+      <w:r>
+        <w:t>);</w:t>
+      </w:r>
+    </w:p>
+    <w:p>
+      <w:r>
+        <w:t xml:space="preserve">            </w:t>
+      </w:r>
+      <w:proofErr w:type="gramStart"/>
+      <w:r>
+        <w:t>while(</w:t>
+      </w:r>
+      <w:proofErr w:type="gramEnd"/>
+      <w:r>
+        <w:t xml:space="preserve">l&lt;r &amp;&amp; </w:t>
+      </w:r>
+      <w:proofErr w:type="spellStart"/>
+      <w:r>
+        <w:t>nums</w:t>
+      </w:r>
+      <w:proofErr w:type="spellEnd"/>
+      <w:r>
+        <w:t>[l]==</w:t>
+      </w:r>
+      <w:proofErr w:type="spellStart"/>
+      <w:r>
+        <w:t>tmp</w:t>
+      </w:r>
+      <w:proofErr w:type="spellEnd"/>
+      <w:r>
+        <w:t>[1])l++;</w:t>
+      </w:r>
+    </w:p>
+    <w:p>
+      <w:r>
+        <w:t xml:space="preserve">            </w:t>
+      </w:r>
+      <w:proofErr w:type="gramStart"/>
+      <w:r>
+        <w:t>while(</w:t>
+      </w:r>
+      <w:proofErr w:type="gramEnd"/>
+      <w:r>
+        <w:t xml:space="preserve">l&lt;r &amp;&amp; </w:t>
+      </w:r>
+      <w:proofErr w:type="spellStart"/>
+      <w:r>
+        <w:t>nums</w:t>
+      </w:r>
+      <w:proofErr w:type="spellEnd"/>
+      <w:r>
+        <w:t>[r]==</w:t>
+      </w:r>
+      <w:proofErr w:type="spellStart"/>
+      <w:r>
+        <w:t>tmp</w:t>
+      </w:r>
+      <w:proofErr w:type="spellEnd"/>
+      <w:r>
+        <w:t>[2])r--;</w:t>
+      </w:r>
+    </w:p>
+    <w:p>
+      <w:r>
+        <w:t xml:space="preserve">         }</w:t>
+      </w:r>
+    </w:p>
+    <w:p>
+      <w:r>
+        <w:t xml:space="preserve">     }</w:t>
+      </w:r>
+    </w:p>
+    <w:p>
+      <w:pPr>
+        <w:rPr>
+          <w:rFonts w:hint="eastAsia"/>
+        </w:rPr>
+      </w:pPr>
+    </w:p>
+    <w:p>
+      <w:r>
+        <w:t xml:space="preserve">    </w:t>
+      </w:r>
+    </w:p>
+    <w:p>
+      <w:pPr>
+        <w:pStyle w:val="3"/>
+      </w:pPr>
+      <w:bookmarkStart w:id="6" w:name="_Toc2199109"/>
+      <w:r>
+        <w:rPr>
+          <w:rFonts w:hint="eastAsia"/>
+        </w:rPr>
+        <w:t xml:space="preserve">16 3 </w:t>
+      </w:r>
+      <w:r>
+        <w:t xml:space="preserve">sum </w:t>
+      </w:r>
+      <w:r>
+        <w:rPr>
+          <w:rFonts w:hint="eastAsia"/>
+        </w:rPr>
+        <w:t>cl</w:t>
+      </w:r>
+      <w:r>
+        <w:t>osest</w:t>
+      </w:r>
+      <w:bookmarkEnd w:id="6"/>
+    </w:p>
+    <w:p>
+      <w:pPr>
+        <w:rPr>
+          <w:rFonts w:hint="eastAsia"/>
+        </w:rPr>
+      </w:pPr>
+      <w:r>
+        <w:rPr>
+          <w:rFonts w:hint="eastAsia"/>
+        </w:rPr>
+        <w:t>同15，不同的地方在于最近的元素需要记录最小的差</w:t>
+      </w:r>
     </w:p>
     <w:sectPr>
       <w:pgSz w:w="11906" w:h="16838" w:code="9"/>
@@ -185,7 +1293,7 @@
 </file>
 
 <file path=word/endnotes.xml><?xml version="1.0" encoding="utf-8"?>
-<w:endnotes xmlns:wpc="http://schemas.microsoft.com/office/word/2010/wordprocessingCanvas" xmlns:cx="http://schemas.microsoft.com/office/drawing/2014/chartex" xmlns:mc="http://schemas.openxmlformats.org/markup-compatibility/2006" xmlns:o="urn:schemas-microsoft-com:office:office" xmlns:r="http://schemas.openxmlformats.org/officeDocument/2006/relationships" xmlns:m="http://schemas.openxmlformats.org/officeDocument/2006/math" xmlns:v="urn:schemas-microsoft-com:vml" xmlns:wp14="http://schemas.microsoft.com/office/word/2010/wordprocessingDrawing" xmlns:wp="http://schemas.openxmlformats.org/drawingml/2006/wordprocessingDrawing" xmlns:w10="urn:schemas-microsoft-com:office:word" xmlns:w="http://schemas.openxmlformats.org/wordprocessingml/2006/main" xmlns:w14="http://schemas.microsoft.com/office/word/2010/wordml" xmlns:w15="http://schemas.microsoft.com/office/word/2012/wordml" xmlns:w16se="http://schemas.microsoft.com/office/word/2015/wordml/symex" xmlns:wpg="http://schemas.microsoft.com/office/word/2010/wordprocessingGroup" xmlns:wpi="http://schemas.microsoft.com/office/word/2010/wordprocessingInk" xmlns:wne="http://schemas.microsoft.com/office/word/2006/wordml" xmlns:wps="http://schemas.microsoft.com/office/word/2010/wordprocessingShape" mc:Ignorable="w14 w15 w16se wp14">
+<w:endnotes xmlns:wpc="http://schemas.microsoft.com/office/word/2010/wordprocessingCanvas" xmlns:mo="http://schemas.microsoft.com/office/mac/office/2008/main" xmlns:mc="http://schemas.openxmlformats.org/markup-compatibility/2006" xmlns:mv="urn:schemas-microsoft-com:mac:vml" xmlns:o="urn:schemas-microsoft-com:office:office" xmlns:r="http://schemas.openxmlformats.org/officeDocument/2006/relationships" xmlns:m="http://schemas.openxmlformats.org/officeDocument/2006/math" xmlns:v="urn:schemas-microsoft-com:vml" xmlns:wp14="http://schemas.microsoft.com/office/word/2010/wordprocessingDrawing" xmlns:wp="http://schemas.openxmlformats.org/drawingml/2006/wordprocessingDrawing" xmlns:w10="urn:schemas-microsoft-com:office:word" xmlns:w="http://schemas.openxmlformats.org/wordprocessingml/2006/main" xmlns:w14="http://schemas.microsoft.com/office/word/2010/wordml" xmlns:w15="http://schemas.microsoft.com/office/word/2012/wordml" xmlns:wpg="http://schemas.microsoft.com/office/word/2010/wordprocessingGroup" xmlns:wpi="http://schemas.microsoft.com/office/word/2010/wordprocessingInk" xmlns:wne="http://schemas.microsoft.com/office/word/2006/wordml" xmlns:wps="http://schemas.microsoft.com/office/word/2010/wordprocessingShape" mc:Ignorable="w14 w15 wp14">
   <w:endnote w:type="separator" w:id="-1">
     <w:p>
       <w:r>
@@ -204,7 +1312,7 @@
 </file>
 
 <file path=word/footnotes.xml><?xml version="1.0" encoding="utf-8"?>
-<w:footnotes xmlns:wpc="http://schemas.microsoft.com/office/word/2010/wordprocessingCanvas" xmlns:cx="http://schemas.microsoft.com/office/drawing/2014/chartex" xmlns:mc="http://schemas.openxmlformats.org/markup-compatibility/2006" xmlns:o="urn:schemas-microsoft-com:office:office" xmlns:r="http://schemas.openxmlformats.org/officeDocument/2006/relationships" xmlns:m="http://schemas.openxmlformats.org/officeDocument/2006/math" xmlns:v="urn:schemas-microsoft-com:vml" xmlns:wp14="http://schemas.microsoft.com/office/word/2010/wordprocessingDrawing" xmlns:wp="http://schemas.openxmlformats.org/drawingml/2006/wordprocessingDrawing" xmlns:w10="urn:schemas-microsoft-com:office:word" xmlns:w="http://schemas.openxmlformats.org/wordprocessingml/2006/main" xmlns:w14="http://schemas.microsoft.com/office/word/2010/wordml" xmlns:w15="http://schemas.microsoft.com/office/word/2012/wordml" xmlns:w16se="http://schemas.microsoft.com/office/word/2015/wordml/symex" xmlns:wpg="http://schemas.microsoft.com/office/word/2010/wordprocessingGroup" xmlns:wpi="http://schemas.microsoft.com/office/word/2010/wordprocessingInk" xmlns:wne="http://schemas.microsoft.com/office/word/2006/wordml" xmlns:wps="http://schemas.microsoft.com/office/word/2010/wordprocessingShape" mc:Ignorable="w14 w15 w16se wp14">
+<w:footnotes xmlns:wpc="http://schemas.microsoft.com/office/word/2010/wordprocessingCanvas" xmlns:mo="http://schemas.microsoft.com/office/mac/office/2008/main" xmlns:mc="http://schemas.openxmlformats.org/markup-compatibility/2006" xmlns:mv="urn:schemas-microsoft-com:mac:vml" xmlns:o="urn:schemas-microsoft-com:office:office" xmlns:r="http://schemas.openxmlformats.org/officeDocument/2006/relationships" xmlns:m="http://schemas.openxmlformats.org/officeDocument/2006/math" xmlns:v="urn:schemas-microsoft-com:vml" xmlns:wp14="http://schemas.microsoft.com/office/word/2010/wordprocessingDrawing" xmlns:wp="http://schemas.openxmlformats.org/drawingml/2006/wordprocessingDrawing" xmlns:w10="urn:schemas-microsoft-com:office:word" xmlns:w="http://schemas.openxmlformats.org/wordprocessingml/2006/main" xmlns:w14="http://schemas.microsoft.com/office/word/2010/wordml" xmlns:w15="http://schemas.microsoft.com/office/word/2012/wordml" xmlns:wpg="http://schemas.microsoft.com/office/word/2010/wordprocessingGroup" xmlns:wpi="http://schemas.microsoft.com/office/word/2010/wordprocessingInk" xmlns:wne="http://schemas.microsoft.com/office/word/2006/wordml" xmlns:wps="http://schemas.microsoft.com/office/word/2010/wordprocessingShape" mc:Ignorable="w14 w15 wp14">
   <w:footnote w:type="separator" w:id="-1">
     <w:p>
       <w:r>
@@ -222,8 +1330,129 @@
 </w:footnotes>
 </file>
 
+<file path=word/numbering.xml><?xml version="1.0" encoding="utf-8"?>
+<w:numbering xmlns:wpc="http://schemas.microsoft.com/office/word/2010/wordprocessingCanvas" xmlns:mo="http://schemas.microsoft.com/office/mac/office/2008/main" xmlns:mc="http://schemas.openxmlformats.org/markup-compatibility/2006" xmlns:mv="urn:schemas-microsoft-com:mac:vml" xmlns:o="urn:schemas-microsoft-com:office:office" xmlns:r="http://schemas.openxmlformats.org/officeDocument/2006/relationships" xmlns:m="http://schemas.openxmlformats.org/officeDocument/2006/math" xmlns:v="urn:schemas-microsoft-com:vml" xmlns:wp14="http://schemas.microsoft.com/office/word/2010/wordprocessingDrawing" xmlns:wp="http://schemas.openxmlformats.org/drawingml/2006/wordprocessingDrawing" xmlns:w10="urn:schemas-microsoft-com:office:word" xmlns:w="http://schemas.openxmlformats.org/wordprocessingml/2006/main" xmlns:w14="http://schemas.microsoft.com/office/word/2010/wordml" xmlns:w15="http://schemas.microsoft.com/office/word/2012/wordml" xmlns:wpg="http://schemas.microsoft.com/office/word/2010/wordprocessingGroup" xmlns:wpi="http://schemas.microsoft.com/office/word/2010/wordprocessingInk" xmlns:wne="http://schemas.microsoft.com/office/word/2006/wordml" xmlns:wps="http://schemas.microsoft.com/office/word/2010/wordprocessingShape" mc:Ignorable="w14 w15 wp14">
+  <w:abstractNum w:abstractNumId="0">
+    <w:nsid w:val="1DB85BE6"/>
+    <w:multiLevelType w:val="multilevel"/>
+    <w:tmpl w:val="C4FC7986"/>
+    <w:lvl w:ilvl="0">
+      <w:start w:val="1"/>
+      <w:numFmt w:val="decimal"/>
+      <w:lvlText w:val="%1"/>
+      <w:lvlJc w:val="left"/>
+      <w:pPr>
+        <w:ind w:left="480" w:hanging="480"/>
+      </w:pPr>
+      <w:rPr>
+        <w:rFonts w:hint="default"/>
+      </w:rPr>
+    </w:lvl>
+    <w:lvl w:ilvl="1">
+      <w:start w:val="1"/>
+      <w:numFmt w:val="decimal"/>
+      <w:lvlText w:val="%1.%2"/>
+      <w:lvlJc w:val="left"/>
+      <w:pPr>
+        <w:ind w:left="480" w:hanging="480"/>
+      </w:pPr>
+      <w:rPr>
+        <w:rFonts w:hint="default"/>
+      </w:rPr>
+    </w:lvl>
+    <w:lvl w:ilvl="2">
+      <w:start w:val="1"/>
+      <w:numFmt w:val="decimal"/>
+      <w:lvlText w:val="%1.%2.%3"/>
+      <w:lvlJc w:val="left"/>
+      <w:pPr>
+        <w:ind w:left="720" w:hanging="720"/>
+      </w:pPr>
+      <w:rPr>
+        <w:rFonts w:hint="default"/>
+      </w:rPr>
+    </w:lvl>
+    <w:lvl w:ilvl="3">
+      <w:start w:val="1"/>
+      <w:numFmt w:val="decimal"/>
+      <w:lvlText w:val="%1.%2.%3.%4"/>
+      <w:lvlJc w:val="left"/>
+      <w:pPr>
+        <w:ind w:left="720" w:hanging="720"/>
+      </w:pPr>
+      <w:rPr>
+        <w:rFonts w:hint="default"/>
+      </w:rPr>
+    </w:lvl>
+    <w:lvl w:ilvl="4">
+      <w:start w:val="1"/>
+      <w:numFmt w:val="decimal"/>
+      <w:lvlText w:val="%1.%2.%3.%4.%5"/>
+      <w:lvlJc w:val="left"/>
+      <w:pPr>
+        <w:ind w:left="1080" w:hanging="1080"/>
+      </w:pPr>
+      <w:rPr>
+        <w:rFonts w:hint="default"/>
+      </w:rPr>
+    </w:lvl>
+    <w:lvl w:ilvl="5">
+      <w:start w:val="1"/>
+      <w:numFmt w:val="decimal"/>
+      <w:lvlText w:val="%1.%2.%3.%4.%5.%6"/>
+      <w:lvlJc w:val="left"/>
+      <w:pPr>
+        <w:ind w:left="1080" w:hanging="1080"/>
+      </w:pPr>
+      <w:rPr>
+        <w:rFonts w:hint="default"/>
+      </w:rPr>
+    </w:lvl>
+    <w:lvl w:ilvl="6">
+      <w:start w:val="1"/>
+      <w:numFmt w:val="decimal"/>
+      <w:lvlText w:val="%1.%2.%3.%4.%5.%6.%7"/>
+      <w:lvlJc w:val="left"/>
+      <w:pPr>
+        <w:ind w:left="1440" w:hanging="1440"/>
+      </w:pPr>
+      <w:rPr>
+        <w:rFonts w:hint="default"/>
+      </w:rPr>
+    </w:lvl>
+    <w:lvl w:ilvl="7">
+      <w:start w:val="1"/>
+      <w:numFmt w:val="decimal"/>
+      <w:lvlText w:val="%1.%2.%3.%4.%5.%6.%7.%8"/>
+      <w:lvlJc w:val="left"/>
+      <w:pPr>
+        <w:ind w:left="1440" w:hanging="1440"/>
+      </w:pPr>
+      <w:rPr>
+        <w:rFonts w:hint="default"/>
+      </w:rPr>
+    </w:lvl>
+    <w:lvl w:ilvl="8">
+      <w:start w:val="1"/>
+      <w:numFmt w:val="decimal"/>
+      <w:lvlText w:val="%1.%2.%3.%4.%5.%6.%7.%8.%9"/>
+      <w:lvlJc w:val="left"/>
+      <w:pPr>
+        <w:ind w:left="1800" w:hanging="1800"/>
+      </w:pPr>
+      <w:rPr>
+        <w:rFonts w:hint="default"/>
+      </w:rPr>
+    </w:lvl>
+  </w:abstractNum>
+  <w:num w:numId="1">
+    <w:abstractNumId w:val="0"/>
+  </w:num>
+</w:numbering>
+</file>
+
 <file path=word/styles.xml><?xml version="1.0" encoding="utf-8"?>
-<w:styles xmlns:mc="http://schemas.openxmlformats.org/markup-compatibility/2006" xmlns:r="http://schemas.openxmlformats.org/officeDocument/2006/relationships" xmlns:w="http://schemas.openxmlformats.org/wordprocessingml/2006/main" xmlns:w14="http://schemas.microsoft.com/office/word/2010/wordml" xmlns:w15="http://schemas.microsoft.com/office/word/2012/wordml" xmlns:w16se="http://schemas.microsoft.com/office/word/2015/wordml/symex" mc:Ignorable="w14 w15 w16se">
+<w:styles xmlns:mc="http://schemas.openxmlformats.org/markup-compatibility/2006" xmlns:r="http://schemas.openxmlformats.org/officeDocument/2006/relationships" xmlns:w="http://schemas.openxmlformats.org/wordprocessingml/2006/main" xmlns:w14="http://schemas.microsoft.com/office/word/2010/wordml" xmlns:w15="http://schemas.microsoft.com/office/word/2012/wordml" mc:Ignorable="w14 w15">
   <w:docDefaults>
     <w:rPrDefault>
       <w:rPr>
@@ -236,7 +1465,7 @@
     </w:rPrDefault>
     <w:pPrDefault/>
   </w:docDefaults>
-  <w:latentStyles w:defLockedState="0" w:defUIPriority="99" w:defSemiHidden="0" w:defUnhideWhenUsed="0" w:defQFormat="0" w:count="371">
+  <w:latentStyles w:defLockedState="0" w:defUIPriority="99" w:defSemiHidden="0" w:defUnhideWhenUsed="0" w:defQFormat="0" w:count="380">
     <w:lsdException w:name="Normal" w:uiPriority="0" w:qFormat="1"/>
     <w:lsdException w:name="heading 1" w:uiPriority="9" w:qFormat="1"/>
     <w:lsdException w:name="heading 2" w:semiHidden="1" w:uiPriority="9" w:unhideWhenUsed="1" w:qFormat="1"/>
@@ -662,6 +1891,28 @@
       <w:szCs w:val="32"/>
     </w:rPr>
   </w:style>
+  <w:style w:type="paragraph" w:styleId="3">
+    <w:name w:val="heading 3"/>
+    <w:basedOn w:val="a"/>
+    <w:next w:val="a"/>
+    <w:link w:val="30"/>
+    <w:uiPriority w:val="9"/>
+    <w:unhideWhenUsed/>
+    <w:qFormat/>
+    <w:rsid w:val="00574180"/>
+    <w:pPr>
+      <w:keepNext/>
+      <w:keepLines/>
+      <w:spacing w:before="260" w:after="260" w:line="416" w:lineRule="auto"/>
+      <w:outlineLvl w:val="2"/>
+    </w:pPr>
+    <w:rPr>
+      <w:b/>
+      <w:bCs/>
+      <w:sz w:val="32"/>
+      <w:szCs w:val="32"/>
+    </w:rPr>
+  </w:style>
   <w:style w:type="character" w:default="1" w:styleId="a0">
     <w:name w:val="Default Paragraph Font"/>
     <w:uiPriority w:val="1"/>
@@ -713,7 +1964,7 @@
     </w:rPr>
   </w:style>
   <w:style w:type="character" w:customStyle="1" w:styleId="a4">
-    <w:name w:val="页眉 字符"/>
+    <w:name w:val="页眉字符"/>
     <w:basedOn w:val="a0"/>
     <w:link w:val="a3"/>
     <w:uiPriority w:val="99"/>
@@ -744,7 +1995,7 @@
     </w:rPr>
   </w:style>
   <w:style w:type="character" w:customStyle="1" w:styleId="a6">
-    <w:name w:val="页脚 字符"/>
+    <w:name w:val="页脚字符"/>
     <w:basedOn w:val="a0"/>
     <w:link w:val="a5"/>
     <w:uiPriority w:val="99"/>
@@ -755,7 +2006,7 @@
     </w:rPr>
   </w:style>
   <w:style w:type="character" w:customStyle="1" w:styleId="10">
-    <w:name w:val="标题 1 字符"/>
+    <w:name w:val="标题 1字符"/>
     <w:basedOn w:val="a0"/>
     <w:link w:val="1"/>
     <w:uiPriority w:val="9"/>
@@ -768,7 +2019,7 @@
       <w:szCs w:val="44"/>
     </w:rPr>
   </w:style>
-  <w:style w:type="paragraph" w:styleId="TOC">
+  <w:style w:type="paragraph" w:styleId="a7">
     <w:name w:val="TOC Heading"/>
     <w:basedOn w:val="1"/>
     <w:next w:val="a"/>
@@ -793,7 +2044,7 @@
     </w:rPr>
   </w:style>
   <w:style w:type="character" w:customStyle="1" w:styleId="20">
-    <w:name w:val="标题 2 字符"/>
+    <w:name w:val="标题 2字符"/>
     <w:basedOn w:val="a0"/>
     <w:link w:val="2"/>
     <w:uiPriority w:val="9"/>
@@ -815,7 +2066,7 @@
     <w:unhideWhenUsed/>
     <w:rsid w:val="002764C8"/>
   </w:style>
-  <w:style w:type="character" w:styleId="a7">
+  <w:style w:type="character" w:styleId="a8">
     <w:name w:val="Hyperlink"/>
     <w:basedOn w:val="a0"/>
     <w:uiPriority w:val="99"/>
@@ -825,6 +2076,53 @@
       <w:color w:val="0563C1" w:themeColor="hyperlink"/>
       <w:u w:val="single"/>
     </w:rPr>
+  </w:style>
+  <w:style w:type="character" w:customStyle="1" w:styleId="30">
+    <w:name w:val="标题 3字符"/>
+    <w:basedOn w:val="a0"/>
+    <w:link w:val="3"/>
+    <w:uiPriority w:val="9"/>
+    <w:rsid w:val="00574180"/>
+    <w:rPr>
+      <w:b/>
+      <w:bCs/>
+      <w:sz w:val="32"/>
+      <w:szCs w:val="32"/>
+    </w:rPr>
+  </w:style>
+  <w:style w:type="paragraph" w:styleId="a9">
+    <w:name w:val="List Paragraph"/>
+    <w:basedOn w:val="a"/>
+    <w:uiPriority w:val="34"/>
+    <w:qFormat/>
+    <w:rsid w:val="00574180"/>
+    <w:pPr>
+      <w:ind w:firstLineChars="200" w:firstLine="420"/>
+    </w:pPr>
+  </w:style>
+  <w:style w:type="paragraph" w:styleId="21">
+    <w:name w:val="toc 2"/>
+    <w:basedOn w:val="a"/>
+    <w:next w:val="a"/>
+    <w:autoRedefine/>
+    <w:uiPriority w:val="39"/>
+    <w:unhideWhenUsed/>
+    <w:rsid w:val="00EE3873"/>
+    <w:pPr>
+      <w:ind w:leftChars="200" w:left="420"/>
+    </w:pPr>
+  </w:style>
+  <w:style w:type="paragraph" w:styleId="31">
+    <w:name w:val="toc 3"/>
+    <w:basedOn w:val="a"/>
+    <w:next w:val="a"/>
+    <w:autoRedefine/>
+    <w:uiPriority w:val="39"/>
+    <w:unhideWhenUsed/>
+    <w:rsid w:val="00EE3873"/>
+    <w:pPr>
+      <w:ind w:leftChars="400" w:left="840"/>
+    </w:pPr>
   </w:style>
 </w:styles>
 </file>
@@ -1095,7 +2393,7 @@
 </file>
 
 <file path=customXml/itemProps1.xml><?xml version="1.0" encoding="utf-8"?>
-<ds:datastoreItem xmlns:ds="http://schemas.openxmlformats.org/officeDocument/2006/customXml" ds:itemID="{CCE39B78-FD1F-4D18-81B8-F56E77918752}">
+<ds:datastoreItem xmlns:ds="http://schemas.openxmlformats.org/officeDocument/2006/customXml" ds:itemID="{588EADA2-F782-484F-99B8-EFF9DB6D18A2}">
   <ds:schemaRefs>
     <ds:schemaRef ds:uri="http://schemas.openxmlformats.org/officeDocument/2006/bibliography"/>
   </ds:schemaRefs>

</xml_diff>